<commit_message>
Cambios a plantilla: factura impresa.docx
</commit_message>
<xml_diff>
--- a/word/factura impresa.docx
+++ b/word/factura impresa.docx
@@ -904,7 +904,27 @@
                 <w:color w:val="000000"/>
                 <w:szCs w:val="27"/>
               </w:rPr>
-              <w:t>Provincial. Ahorros. Número: 0108-0013-00-0200029772. A nombre de: Manuel Rivera. </w:t>
+              <w:t>Provincial. Ahorros. Número: 0108-0013-</w:t>
+            </w:r>
+            <w:r>
+              <w:rPr>
+                <w:rFonts w:ascii="Calibri" w:hAnsi="Calibri" w:cs="Calibri"/>
+                <w:b/>
+                <w:bCs/>
+                <w:color w:val="000000"/>
+                <w:szCs w:val="27"/>
+              </w:rPr>
+              <w:t>71</w:t>
+            </w:r>
+            <w:r>
+              <w:rPr>
+                <w:rFonts w:ascii="Calibri" w:hAnsi="Calibri" w:cs="Calibri"/>
+                <w:b/>
+                <w:bCs/>
+                <w:color w:val="000000"/>
+                <w:szCs w:val="27"/>
+              </w:rPr>
+              <w:t>-0200029772. A nombre de: Manuel Rivera. </w:t>
             </w:r>
           </w:p>
         </w:tc>

</xml_diff>